<commit_message>
Alterando botão das páginas e Criando página de linguagens
</commit_message>
<xml_diff>
--- a/Documentação-Murilo_Henrique-Projeto_Individual.docx
+++ b/Documentação-Murilo_Henrique-Projeto_Individual.docx
@@ -9,8 +9,8 @@
           <w:rFonts w:ascii="Arial" w:eastAsia="Arial" w:hAnsi="Arial" w:cs="Arial"/>
           <w:b/>
           <w:bCs/>
-          <w:sz w:val="96"/>
-          <w:szCs w:val="96"/>
+          <w:sz w:val="24"/>
+          <w:szCs w:val="24"/>
         </w:rPr>
       </w:pPr>
     </w:p>
@@ -21,8 +21,20 @@
           <w:rFonts w:ascii="Arial" w:eastAsia="Arial" w:hAnsi="Arial" w:cs="Arial"/>
           <w:b/>
           <w:bCs/>
-          <w:sz w:val="96"/>
-          <w:szCs w:val="96"/>
+          <w:sz w:val="24"/>
+          <w:szCs w:val="24"/>
+        </w:rPr>
+      </w:pPr>
+    </w:p>
+    <w:p>
+      <w:pPr>
+        <w:jc w:val="center"/>
+        <w:rPr>
+          <w:rFonts w:ascii="Arial" w:eastAsia="Arial" w:hAnsi="Arial" w:cs="Arial"/>
+          <w:b/>
+          <w:bCs/>
+          <w:sz w:val="24"/>
+          <w:szCs w:val="24"/>
         </w:rPr>
       </w:pPr>
     </w:p>
@@ -77,6 +89,7 @@
     <w:p/>
     <w:p/>
     <w:p/>
+    <w:p/>
     <w:p>
       <w:pPr>
         <w:jc w:val="center"/>
@@ -203,21 +216,23 @@
           <w:szCs w:val="24"/>
         </w:rPr>
       </w:pPr>
-      <w:r>
+    </w:p>
+    <w:p>
+      <w:pPr>
+        <w:jc w:val="center"/>
         <w:rPr>
           <w:rFonts w:ascii="Arial" w:eastAsia="Arial" w:hAnsi="Arial" w:cs="Arial"/>
           <w:sz w:val="24"/>
           <w:szCs w:val="24"/>
         </w:rPr>
-        <w:t xml:space="preserve"> Tecnologia da Informação – S</w:t>
-      </w:r>
+      </w:pPr>
       <w:r>
         <w:rPr>
           <w:rFonts w:ascii="Arial" w:eastAsia="Arial" w:hAnsi="Arial" w:cs="Arial"/>
           <w:sz w:val="24"/>
           <w:szCs w:val="24"/>
         </w:rPr>
-        <w:t xml:space="preserve">ão </w:t>
+        <w:t xml:space="preserve"> Tecnologia da Informação – S</w:t>
       </w:r>
       <w:r>
         <w:rPr>
@@ -225,7 +240,7 @@
           <w:sz w:val="24"/>
           <w:szCs w:val="24"/>
         </w:rPr>
-        <w:t>P</w:t>
+        <w:t xml:space="preserve">ão </w:t>
       </w:r>
       <w:r>
         <w:rPr>
@@ -233,7 +248,7 @@
           <w:sz w:val="24"/>
           <w:szCs w:val="24"/>
         </w:rPr>
-        <w:t xml:space="preserve">aulo </w:t>
+        <w:t>P</w:t>
       </w:r>
       <w:r>
         <w:rPr>
@@ -241,7 +256,7 @@
           <w:sz w:val="24"/>
           <w:szCs w:val="24"/>
         </w:rPr>
-        <w:t>T</w:t>
+        <w:t xml:space="preserve">aulo </w:t>
       </w:r>
       <w:r>
         <w:rPr>
@@ -249,8 +264,26 @@
           <w:sz w:val="24"/>
           <w:szCs w:val="24"/>
         </w:rPr>
-        <w:t>ech School</w:t>
-      </w:r>
+        <w:t>T</w:t>
+      </w:r>
+      <w:r>
+        <w:rPr>
+          <w:rFonts w:ascii="Arial" w:eastAsia="Arial" w:hAnsi="Arial" w:cs="Arial"/>
+          <w:sz w:val="24"/>
+          <w:szCs w:val="24"/>
+        </w:rPr>
+        <w:t xml:space="preserve">ech </w:t>
+      </w:r>
+      <w:proofErr w:type="spellStart"/>
+      <w:r>
+        <w:rPr>
+          <w:rFonts w:ascii="Arial" w:eastAsia="Arial" w:hAnsi="Arial" w:cs="Arial"/>
+          <w:sz w:val="24"/>
+          <w:szCs w:val="24"/>
+        </w:rPr>
+        <w:t>School</w:t>
+      </w:r>
+      <w:proofErr w:type="spellEnd"/>
     </w:p>
     <w:p>
       <w:pPr>
@@ -331,7 +364,99 @@
           <w:szCs w:val="28"/>
           <w:lang w:eastAsia="pt-BR"/>
         </w:rPr>
-        <w:t>Neste projeto, exploraremos o fascinante mundo das linguagens de programação, explorando sua importância, diversidade e aplicações práticas. Meu nome é Murilo Henrique Almeida Correa, e aos 17 anos, sou estudante do 1º semestre de Análise e Desenvolvimento de Sistemas na São Paulo Tech School. Além disso, tenho a honra de ser monitor do curso "Programando seu Futuro" no IFSP, onde ajudo a inspirar e orientar futuros desenvolvedores.</w:t>
+        <w:t xml:space="preserve">Neste projeto, exploraremos o fascinante mundo das linguagens de programação, explorando sua importância, diversidade e aplicações práticas. Meu nome é Murilo Henrique Almeida Correa, e aos 17 anos, sou estudante do 1º semestre de Análise e Desenvolvimento de Sistemas na São Paulo Tech </w:t>
+      </w:r>
+      <w:proofErr w:type="spellStart"/>
+      <w:r>
+        <w:rPr>
+          <w:rFonts w:ascii="Arial" w:hAnsi="Arial" w:cs="Arial"/>
+          <w:sz w:val="28"/>
+          <w:szCs w:val="28"/>
+          <w:lang w:eastAsia="pt-BR"/>
+        </w:rPr>
+        <w:t>School</w:t>
+      </w:r>
+      <w:proofErr w:type="spellEnd"/>
+      <w:r>
+        <w:rPr>
+          <w:rFonts w:ascii="Arial" w:hAnsi="Arial" w:cs="Arial"/>
+          <w:sz w:val="28"/>
+          <w:szCs w:val="28"/>
+          <w:lang w:eastAsia="pt-BR"/>
+        </w:rPr>
+        <w:t>. Além disso, tenho a honra de ser monitor do curso "Programando seu Futuro" no I</w:t>
+      </w:r>
+      <w:r>
+        <w:rPr>
+          <w:rFonts w:ascii="Arial" w:hAnsi="Arial" w:cs="Arial"/>
+          <w:sz w:val="28"/>
+          <w:szCs w:val="28"/>
+          <w:lang w:eastAsia="pt-BR"/>
+        </w:rPr>
+        <w:t xml:space="preserve">nstituto </w:t>
+      </w:r>
+      <w:r>
+        <w:rPr>
+          <w:rFonts w:ascii="Arial" w:hAnsi="Arial" w:cs="Arial"/>
+          <w:sz w:val="28"/>
+          <w:szCs w:val="28"/>
+          <w:lang w:eastAsia="pt-BR"/>
+        </w:rPr>
+        <w:t>F</w:t>
+      </w:r>
+      <w:r>
+        <w:rPr>
+          <w:rFonts w:ascii="Arial" w:hAnsi="Arial" w:cs="Arial"/>
+          <w:sz w:val="28"/>
+          <w:szCs w:val="28"/>
+          <w:lang w:eastAsia="pt-BR"/>
+        </w:rPr>
+        <w:t xml:space="preserve">ederal de </w:t>
+      </w:r>
+      <w:r>
+        <w:rPr>
+          <w:rFonts w:ascii="Arial" w:hAnsi="Arial" w:cs="Arial"/>
+          <w:sz w:val="28"/>
+          <w:szCs w:val="28"/>
+          <w:lang w:eastAsia="pt-BR"/>
+        </w:rPr>
+        <w:t>S</w:t>
+      </w:r>
+      <w:r>
+        <w:rPr>
+          <w:rFonts w:ascii="Arial" w:hAnsi="Arial" w:cs="Arial"/>
+          <w:sz w:val="28"/>
+          <w:szCs w:val="28"/>
+          <w:lang w:eastAsia="pt-BR"/>
+        </w:rPr>
+        <w:t xml:space="preserve">ão </w:t>
+      </w:r>
+      <w:r>
+        <w:rPr>
+          <w:rFonts w:ascii="Arial" w:hAnsi="Arial" w:cs="Arial"/>
+          <w:sz w:val="28"/>
+          <w:szCs w:val="28"/>
+          <w:lang w:eastAsia="pt-BR"/>
+        </w:rPr>
+        <w:t>P</w:t>
+      </w:r>
+      <w:r>
+        <w:rPr>
+          <w:rFonts w:ascii="Arial" w:hAnsi="Arial" w:cs="Arial"/>
+          <w:sz w:val="28"/>
+          <w:szCs w:val="28"/>
+          <w:lang w:eastAsia="pt-BR"/>
+        </w:rPr>
+        <w:t>aulo</w:t>
+      </w:r>
+      <w:r>
+        <w:rPr>
+          <w:rFonts w:ascii="Arial" w:hAnsi="Arial" w:cs="Arial"/>
+          <w:sz w:val="28"/>
+          <w:szCs w:val="28"/>
+          <w:lang w:eastAsia="pt-BR"/>
+        </w:rPr>
+        <w:t>, onde ajudo a inspirar e orientar futuros desenvolvedores.</w:t>
       </w:r>
     </w:p>
     <w:p>
@@ -537,7 +662,23 @@
           <w:sz w:val="28"/>
           <w:szCs w:val="28"/>
         </w:rPr>
-        <w:t>O objetivo deste projeto é oferecer uma visão abrangente das linguagens de programação, destacando suas características, aplicações e importância no cenário tecnológico atual. Pretendemos fornecer um recurso informativo e inspirador para estudantes e entusiastas da tecnologia, incentivando o aprendizado e a exploração contínua neste campo em constante evolução.</w:t>
+        <w:t>O objetivo deste projeto é oferecer uma visão abrangente das linguagens de programação, destacando suas características, aplicações e importância no cenário tecnológico atual. Pretend</w:t>
+      </w:r>
+      <w:r>
+        <w:rPr>
+          <w:rFonts w:ascii="Arial" w:hAnsi="Arial" w:cs="Arial"/>
+          <w:sz w:val="28"/>
+          <w:szCs w:val="28"/>
+        </w:rPr>
+        <w:t>o</w:t>
+      </w:r>
+      <w:r>
+        <w:rPr>
+          <w:rFonts w:ascii="Arial" w:hAnsi="Arial" w:cs="Arial"/>
+          <w:sz w:val="28"/>
+          <w:szCs w:val="28"/>
+        </w:rPr>
+        <w:t xml:space="preserve"> fornecer um recurso informativo e inspirador para estudantes e entusiastas da tecnologia, incentivando o aprendizado e a exploração contínua neste campo em constante evolução.</w:t>
       </w:r>
     </w:p>
     <w:p>
@@ -556,7 +697,25 @@
           <w:sz w:val="28"/>
           <w:szCs w:val="28"/>
         </w:rPr>
-        <w:t>Além disso, irei apresentar brevemente algumas das linguagens de programação mais populares e amplamente utilizadas, como C#, Java, JavaScript, HTML, CSS e SQL. Cada uma dessas linguagens desempenha um papel fundamental no desenvolvimento de software e na criação de aplicações web e móveis. Farei uma breve explanação sobre suas características, aplicabilidades e relevância no mercado atual, proporcionando aos leitores uma compreensão inicial de suas funcionalidades e potenciais.</w:t>
+        <w:t xml:space="preserve">Além disso, irei apresentar brevemente algumas das linguagens de programação mais populares e amplamente utilizadas, como C#, Java, </w:t>
+      </w:r>
+      <w:proofErr w:type="spellStart"/>
+      <w:r>
+        <w:rPr>
+          <w:rFonts w:ascii="Arial" w:hAnsi="Arial" w:cs="Arial"/>
+          <w:sz w:val="28"/>
+          <w:szCs w:val="28"/>
+        </w:rPr>
+        <w:t>JavaScript</w:t>
+      </w:r>
+      <w:proofErr w:type="spellEnd"/>
+      <w:r>
+        <w:rPr>
+          <w:rFonts w:ascii="Arial" w:hAnsi="Arial" w:cs="Arial"/>
+          <w:sz w:val="28"/>
+          <w:szCs w:val="28"/>
+        </w:rPr>
+        <w:t>, HTML, CSS e SQL. Cada uma dessas linguagens desempenha um papel fundamental no desenvolvimento de software e na criação de aplicações web e móveis. Farei uma breve explanação sobre suas características, aplicabilidades e relevância no mercado atual, proporcionando aos leitores uma compreensão inicial de suas funcionalidades e potenciais.</w:t>
       </w:r>
     </w:p>
     <w:p>

</xml_diff>

<commit_message>
Alterando gráficos de CSharp
</commit_message>
<xml_diff>
--- a/Documentação-Murilo_Henrique-Projeto_Individual.docx
+++ b/Documentação-Murilo_Henrique-Projeto_Individual.docx
@@ -272,18 +272,8 @@
           <w:sz w:val="24"/>
           <w:szCs w:val="24"/>
         </w:rPr>
-        <w:t xml:space="preserve">ech </w:t>
-      </w:r>
-      <w:proofErr w:type="spellStart"/>
-      <w:r>
-        <w:rPr>
-          <w:rFonts w:ascii="Arial" w:eastAsia="Arial" w:hAnsi="Arial" w:cs="Arial"/>
-          <w:sz w:val="24"/>
-          <w:szCs w:val="24"/>
-        </w:rPr>
-        <w:t>School</w:t>
-      </w:r>
-      <w:proofErr w:type="spellEnd"/>
+        <w:t>ech School</w:t>
+      </w:r>
     </w:p>
     <w:p>
       <w:pPr>
@@ -364,27 +354,7 @@
           <w:szCs w:val="28"/>
           <w:lang w:eastAsia="pt-BR"/>
         </w:rPr>
-        <w:t xml:space="preserve">Neste projeto, exploraremos o fascinante mundo das linguagens de programação, explorando sua importância, diversidade e aplicações práticas. Meu nome é Murilo Henrique Almeida Correa, e aos 17 anos, sou estudante do 1º semestre de Análise e Desenvolvimento de Sistemas na São Paulo Tech </w:t>
-      </w:r>
-      <w:proofErr w:type="spellStart"/>
-      <w:r>
-        <w:rPr>
-          <w:rFonts w:ascii="Arial" w:hAnsi="Arial" w:cs="Arial"/>
-          <w:sz w:val="28"/>
-          <w:szCs w:val="28"/>
-          <w:lang w:eastAsia="pt-BR"/>
-        </w:rPr>
-        <w:t>School</w:t>
-      </w:r>
-      <w:proofErr w:type="spellEnd"/>
-      <w:r>
-        <w:rPr>
-          <w:rFonts w:ascii="Arial" w:hAnsi="Arial" w:cs="Arial"/>
-          <w:sz w:val="28"/>
-          <w:szCs w:val="28"/>
-          <w:lang w:eastAsia="pt-BR"/>
-        </w:rPr>
-        <w:t>. Além disso, tenho a honra de ser monitor do curso "Programando seu Futuro" no I</w:t>
+        <w:t>Neste projeto, exploraremos o fascinante mundo das linguagens de programação, explorando sua importância, diversidade e aplicações práticas. Meu nome é Murilo Henrique Almeida Correa, e aos 17 anos, sou estudante do 1º semestre de Análise e Desenvolvimento de Sistemas na São Paulo Tech School. Além disso, tenho a honra de ser monitor do curso "Programando seu Futuro" no I</w:t>
       </w:r>
       <w:r>
         <w:rPr>
@@ -697,25 +667,7 @@
           <w:sz w:val="28"/>
           <w:szCs w:val="28"/>
         </w:rPr>
-        <w:t xml:space="preserve">Além disso, irei apresentar brevemente algumas das linguagens de programação mais populares e amplamente utilizadas, como C#, Java, </w:t>
-      </w:r>
-      <w:proofErr w:type="spellStart"/>
-      <w:r>
-        <w:rPr>
-          <w:rFonts w:ascii="Arial" w:hAnsi="Arial" w:cs="Arial"/>
-          <w:sz w:val="28"/>
-          <w:szCs w:val="28"/>
-        </w:rPr>
-        <w:t>JavaScript</w:t>
-      </w:r>
-      <w:proofErr w:type="spellEnd"/>
-      <w:r>
-        <w:rPr>
-          <w:rFonts w:ascii="Arial" w:hAnsi="Arial" w:cs="Arial"/>
-          <w:sz w:val="28"/>
-          <w:szCs w:val="28"/>
-        </w:rPr>
-        <w:t>, HTML, CSS e SQL. Cada uma dessas linguagens desempenha um papel fundamental no desenvolvimento de software e na criação de aplicações web e móveis. Farei uma breve explanação sobre suas características, aplicabilidades e relevância no mercado atual, proporcionando aos leitores uma compreensão inicial de suas funcionalidades e potenciais.</w:t>
+        <w:t>Além disso, irei apresentar brevemente algumas das linguagens de programação mais populares e amplamente utilizadas, como C#, Java, JavaScript, HTML, CSS e SQL. Cada uma dessas linguagens desempenha um papel fundamental no desenvolvimento de software e na criação de aplicações web e móveis. Farei uma breve explanação sobre suas características, aplicabilidades e relevância no mercado atual, proporcionando aos leitores uma compreensão inicial de suas funcionalidades e potenciais.</w:t>
       </w:r>
     </w:p>
     <w:p>
@@ -920,6 +872,14 @@
           <w:szCs w:val="28"/>
         </w:rPr>
         <w:t xml:space="preserve">A escolha deste tema está fundamentada na relevância das linguagens de programação para a sociedade contemporânea. Em um mundo cada vez mais digital e interconectado, o domínio da programação é uma habilidade essencial, tanto para o desenvolvimento pessoal quanto para o progresso coletivo. </w:t>
+      </w:r>
+      <w:r>
+        <w:rPr>
+          <w:rFonts w:ascii="Arial" w:hAnsi="Arial" w:cs="Arial"/>
+          <w:sz w:val="28"/>
+          <w:szCs w:val="28"/>
+        </w:rPr>
+        <w:t>/</w:t>
       </w:r>
     </w:p>
     <w:p>

</xml_diff>

<commit_message>
Alterando gráficos de todas as linguagens, models e criando observação na documentação
</commit_message>
<xml_diff>
--- a/Documentação-Murilo_Henrique-Projeto_Individual.docx
+++ b/Documentação-Murilo_Henrique-Projeto_Individual.docx
@@ -873,14 +873,6 @@
         </w:rPr>
         <w:t xml:space="preserve">A escolha deste tema está fundamentada na relevância das linguagens de programação para a sociedade contemporânea. Em um mundo cada vez mais digital e interconectado, o domínio da programação é uma habilidade essencial, tanto para o desenvolvimento pessoal quanto para o progresso coletivo. </w:t>
       </w:r>
-      <w:r>
-        <w:rPr>
-          <w:rFonts w:ascii="Arial" w:hAnsi="Arial" w:cs="Arial"/>
-          <w:sz w:val="28"/>
-          <w:szCs w:val="28"/>
-        </w:rPr>
-        <w:t>/</w:t>
-      </w:r>
     </w:p>
     <w:p>
       <w:pPr>
@@ -985,9 +977,9 @@
       </w:r>
     </w:p>
     <w:p>
-      <w:pPr>
-        <w:pStyle w:val="Ttulo"/>
-      </w:pPr>
+      <w:r>
+        <w:t>Entrar no site da onu e pegar as coisas que encaixam com o meu projeto ao clicar em um dos pilares</w:t>
+      </w:r>
     </w:p>
     <w:sectPr>
       <w:headerReference w:type="default" r:id="rId7"/>

</xml_diff>